<commit_message>
Test Case Specification 2021-01-30
</commit_message>
<xml_diff>
--- a/Documenti/5. Testing/2. Test Case Specification/4 - Test Case Specification 2021-01-30.docx
+++ b/Documenti/5. Testing/2. Test Case Specification/4 - Test Case Specification 2021-01-30.docx
@@ -3952,21 +3952,7 @@
               <w:rPr>
                 <w:color w:val="434343"/>
               </w:rPr>
-              <w:t xml:space="preserve">Il sistema visualizza il seguente messaggio “Sorry! ‘nome_utente’, you are already </w:t>
-            </w:r>
-            <w:proofErr w:type="gramStart"/>
-            <w:r>
-              <w:rPr>
-                <w:color w:val="434343"/>
-              </w:rPr>
-              <w:t>registered</w:t>
-            </w:r>
-            <w:proofErr w:type="gramEnd"/>
-            <w:r>
-              <w:rPr>
-                <w:color w:val="434343"/>
-              </w:rPr>
-              <w:t>”</w:t>
+              <w:t>Il sistema visualizza il seguente messaggio “Sorry! ‘nome_utente’, you are already registered”</w:t>
             </w:r>
           </w:p>
           <w:p>
@@ -3998,13 +3984,41 @@
               <w:rPr>
                 <w:color w:val="434343"/>
               </w:rPr>
-              <w:t xml:space="preserve">effettuata perchè l’email inserita è </w:t>
+              <w:t xml:space="preserve">effettuata perchè </w:t>
             </w:r>
             <w:proofErr w:type="spellStart"/>
             <w:r>
               <w:rPr>
                 <w:color w:val="434343"/>
               </w:rPr>
+              <w:t>l’email</w:t>
+            </w:r>
+            <w:proofErr w:type="spellEnd"/>
+            <w:r>
+              <w:rPr>
+                <w:color w:val="434343"/>
+              </w:rPr>
+              <w:t xml:space="preserve"> </w:t>
+            </w:r>
+            <w:proofErr w:type="spellStart"/>
+            <w:r>
+              <w:rPr>
+                <w:color w:val="434343"/>
+              </w:rPr>
+              <w:t>inserita</w:t>
+            </w:r>
+            <w:proofErr w:type="spellEnd"/>
+            <w:r>
+              <w:rPr>
+                <w:color w:val="434343"/>
+              </w:rPr>
+              <w:t xml:space="preserve"> è </w:t>
+            </w:r>
+            <w:proofErr w:type="spellStart"/>
+            <w:r>
+              <w:rPr>
+                <w:color w:val="434343"/>
+              </w:rPr>
               <w:t>già</w:t>
             </w:r>
             <w:proofErr w:type="spellEnd"/>
@@ -4012,7 +4026,35 @@
               <w:rPr>
                 <w:color w:val="434343"/>
               </w:rPr>
-              <w:t xml:space="preserve"> presente nel Sistema.</w:t>
+              <w:t xml:space="preserve"> </w:t>
+            </w:r>
+            <w:proofErr w:type="spellStart"/>
+            <w:r>
+              <w:rPr>
+                <w:color w:val="434343"/>
+              </w:rPr>
+              <w:t>presente</w:t>
+            </w:r>
+            <w:proofErr w:type="spellEnd"/>
+            <w:r>
+              <w:rPr>
+                <w:color w:val="434343"/>
+              </w:rPr>
+              <w:t xml:space="preserve"> </w:t>
+            </w:r>
+            <w:proofErr w:type="spellStart"/>
+            <w:r>
+              <w:rPr>
+                <w:color w:val="434343"/>
+              </w:rPr>
+              <w:t>nel</w:t>
+            </w:r>
+            <w:proofErr w:type="spellEnd"/>
+            <w:r>
+              <w:rPr>
+                <w:color w:val="434343"/>
+              </w:rPr>
+              <w:t xml:space="preserve"> Sistema.</w:t>
             </w:r>
           </w:p>
         </w:tc>
@@ -5692,21 +5734,7 @@
               <w:rPr>
                 <w:color w:val="434343"/>
               </w:rPr>
-              <w:t>- L’utente invia i dati premendo sul tasto “</w:t>
-            </w:r>
-            <w:proofErr w:type="gramStart"/>
-            <w:r>
-              <w:rPr>
-                <w:color w:val="434343"/>
-              </w:rPr>
-              <w:t>Submit</w:t>
-            </w:r>
-            <w:proofErr w:type="gramEnd"/>
-            <w:r>
-              <w:rPr>
-                <w:color w:val="434343"/>
-              </w:rPr>
-              <w:t>”</w:t>
+              <w:t>- L’utente invia i dati premendo sul tasto “Submit”</w:t>
             </w:r>
           </w:p>
           <w:p>
@@ -7068,21 +7096,7 @@
               <w:rPr>
                 <w:color w:val="434343"/>
               </w:rPr>
-              <w:t>- L’utente invia i dati premendo sul tasto “</w:t>
-            </w:r>
-            <w:proofErr w:type="gramStart"/>
-            <w:r>
-              <w:rPr>
-                <w:color w:val="434343"/>
-              </w:rPr>
-              <w:t>Submit</w:t>
-            </w:r>
-            <w:proofErr w:type="gramEnd"/>
-            <w:r>
-              <w:rPr>
-                <w:color w:val="434343"/>
-              </w:rPr>
-              <w:t>”</w:t>
+              <w:t>- L’utente invia i dati premendo sul tasto “Submit”</w:t>
             </w:r>
           </w:p>
           <w:p>
@@ -7795,21 +7809,7 @@
               <w:rPr>
                 <w:color w:val="434343"/>
               </w:rPr>
-              <w:t>- L’utente invia i dati premendo sul tasto “</w:t>
-            </w:r>
-            <w:proofErr w:type="gramStart"/>
-            <w:r>
-              <w:rPr>
-                <w:color w:val="434343"/>
-              </w:rPr>
-              <w:t>Submit</w:t>
-            </w:r>
-            <w:proofErr w:type="gramEnd"/>
-            <w:r>
-              <w:rPr>
-                <w:color w:val="434343"/>
-              </w:rPr>
-              <w:t>”</w:t>
+              <w:t>- L’utente invia i dati premendo sul tasto “Submit”</w:t>
             </w:r>
           </w:p>
           <w:p>
@@ -8518,21 +8518,7 @@
               <w:rPr>
                 <w:color w:val="434343"/>
               </w:rPr>
-              <w:t>- L’utente invia i dati premendo sul tasto “</w:t>
-            </w:r>
-            <w:proofErr w:type="gramStart"/>
-            <w:r>
-              <w:rPr>
-                <w:color w:val="434343"/>
-              </w:rPr>
-              <w:t>Submit</w:t>
-            </w:r>
-            <w:proofErr w:type="gramEnd"/>
-            <w:r>
-              <w:rPr>
-                <w:color w:val="434343"/>
-              </w:rPr>
-              <w:t>”</w:t>
+              <w:t>- L’utente invia i dati premendo sul tasto “Submit”</w:t>
             </w:r>
           </w:p>
           <w:p>
@@ -9276,21 +9262,7 @@
               <w:rPr>
                 <w:color w:val="434343"/>
               </w:rPr>
-              <w:t>- L’utente invia i dati premendo sul tasto “</w:t>
-            </w:r>
-            <w:proofErr w:type="gramStart"/>
-            <w:r>
-              <w:rPr>
-                <w:color w:val="434343"/>
-              </w:rPr>
-              <w:t>Submit</w:t>
-            </w:r>
-            <w:proofErr w:type="gramEnd"/>
-            <w:r>
-              <w:rPr>
-                <w:color w:val="434343"/>
-              </w:rPr>
-              <w:t>”</w:t>
+              <w:t>- L’utente invia i dati premendo sul tasto “Submit”</w:t>
             </w:r>
           </w:p>
           <w:p>
@@ -10038,21 +10010,7 @@
               <w:rPr>
                 <w:color w:val="434343"/>
               </w:rPr>
-              <w:t>- L’utente invia i dati premendo sul tasto “</w:t>
-            </w:r>
-            <w:proofErr w:type="gramStart"/>
-            <w:r>
-              <w:rPr>
-                <w:color w:val="434343"/>
-              </w:rPr>
-              <w:t>Submit</w:t>
-            </w:r>
-            <w:proofErr w:type="gramEnd"/>
-            <w:r>
-              <w:rPr>
-                <w:color w:val="434343"/>
-              </w:rPr>
-              <w:t>”</w:t>
+              <w:t>- L’utente invia i dati premendo sul tasto “Submit”</w:t>
             </w:r>
           </w:p>
           <w:p>
@@ -13487,15 +13445,7 @@
                 <w:bCs/>
                 <w:color w:val="434343"/>
               </w:rPr>
-              <w:t>TC_1.2_</w:t>
-            </w:r>
-            <w:r>
-              <w:rPr>
-                <w:b/>
-                <w:bCs/>
-                <w:color w:val="434343"/>
-              </w:rPr>
-              <w:t>6</w:t>
+              <w:t>TC_1.2_6</w:t>
             </w:r>
           </w:p>
         </w:tc>
@@ -18973,7 +18923,39 @@
               <w:spacing w:before="1"/>
             </w:pPr>
             <w:r>
-              <w:t>Il Manager si trova nella sua pagina Personale</w:t>
+              <w:t xml:space="preserve">Il </w:t>
+            </w:r>
+            <w:proofErr w:type="spellStart"/>
+            <w:r>
+              <w:t>Gestore</w:t>
+            </w:r>
+            <w:proofErr w:type="spellEnd"/>
+            <w:r>
+              <w:t xml:space="preserve"> </w:t>
+            </w:r>
+            <w:proofErr w:type="spellStart"/>
+            <w:r>
+              <w:t>si</w:t>
+            </w:r>
+            <w:proofErr w:type="spellEnd"/>
+            <w:r>
+              <w:t xml:space="preserve"> </w:t>
+            </w:r>
+            <w:proofErr w:type="spellStart"/>
+            <w:r>
+              <w:t>trova</w:t>
+            </w:r>
+            <w:proofErr w:type="spellEnd"/>
+            <w:r>
+              <w:t xml:space="preserve"> </w:t>
+            </w:r>
+            <w:proofErr w:type="spellStart"/>
+            <w:r>
+              <w:t>nella</w:t>
+            </w:r>
+            <w:proofErr w:type="spellEnd"/>
+            <w:r>
+              <w:t xml:space="preserve"> sua pagina Personale</w:t>
             </w:r>
           </w:p>
           <w:p>
@@ -18989,7 +18971,31 @@
               <w:spacing w:before="1"/>
             </w:pPr>
             <w:r>
-              <w:t xml:space="preserve">Il Manager vuole accettare un ordine di un utente tramite l’inserimento di </w:t>
+              <w:t xml:space="preserve">Il </w:t>
+            </w:r>
+            <w:proofErr w:type="spellStart"/>
+            <w:r>
+              <w:t>Gestore</w:t>
+            </w:r>
+            <w:proofErr w:type="spellEnd"/>
+            <w:r>
+              <w:t xml:space="preserve"> </w:t>
+            </w:r>
+            <w:proofErr w:type="spellStart"/>
+            <w:r>
+              <w:t>vuole</w:t>
+            </w:r>
+            <w:proofErr w:type="spellEnd"/>
+            <w:r>
+              <w:t xml:space="preserve"> </w:t>
+            </w:r>
+            <w:proofErr w:type="spellStart"/>
+            <w:r>
+              <w:t>accettare</w:t>
+            </w:r>
+            <w:proofErr w:type="spellEnd"/>
+            <w:r>
+              <w:t xml:space="preserve"> un ordine di un utente tramite l’inserimento di </w:t>
             </w:r>
             <w:proofErr w:type="gramStart"/>
             <w:r>
@@ -19511,7 +19517,39 @@
               <w:spacing w:before="1"/>
             </w:pPr>
             <w:r>
-              <w:t>Il Manager si trova nella sua pagina Personale</w:t>
+              <w:t xml:space="preserve">Il </w:t>
+            </w:r>
+            <w:proofErr w:type="spellStart"/>
+            <w:r>
+              <w:t>Gestore</w:t>
+            </w:r>
+            <w:proofErr w:type="spellEnd"/>
+            <w:r>
+              <w:t xml:space="preserve"> </w:t>
+            </w:r>
+            <w:proofErr w:type="spellStart"/>
+            <w:r>
+              <w:t>si</w:t>
+            </w:r>
+            <w:proofErr w:type="spellEnd"/>
+            <w:r>
+              <w:t xml:space="preserve"> </w:t>
+            </w:r>
+            <w:proofErr w:type="spellStart"/>
+            <w:r>
+              <w:t>trova</w:t>
+            </w:r>
+            <w:proofErr w:type="spellEnd"/>
+            <w:r>
+              <w:t xml:space="preserve"> </w:t>
+            </w:r>
+            <w:proofErr w:type="spellStart"/>
+            <w:r>
+              <w:t>nella</w:t>
+            </w:r>
+            <w:proofErr w:type="spellEnd"/>
+            <w:r>
+              <w:t xml:space="preserve"> sua pagina Personale</w:t>
             </w:r>
           </w:p>
           <w:p>
@@ -19527,7 +19565,31 @@
               <w:spacing w:before="1"/>
             </w:pPr>
             <w:r>
-              <w:t xml:space="preserve">Il Manager vuole accettare un ordine di un utente tramite l’inserimento di </w:t>
+              <w:t xml:space="preserve">Il </w:t>
+            </w:r>
+            <w:proofErr w:type="spellStart"/>
+            <w:r>
+              <w:t>Gestore</w:t>
+            </w:r>
+            <w:proofErr w:type="spellEnd"/>
+            <w:r>
+              <w:t xml:space="preserve"> </w:t>
+            </w:r>
+            <w:proofErr w:type="spellStart"/>
+            <w:r>
+              <w:t>vuole</w:t>
+            </w:r>
+            <w:proofErr w:type="spellEnd"/>
+            <w:r>
+              <w:t xml:space="preserve"> </w:t>
+            </w:r>
+            <w:proofErr w:type="spellStart"/>
+            <w:r>
+              <w:t>accettare</w:t>
+            </w:r>
+            <w:proofErr w:type="spellEnd"/>
+            <w:r>
+              <w:t xml:space="preserve"> un ordine di un utente tramite l’inserimento di </w:t>
             </w:r>
             <w:proofErr w:type="gramStart"/>
             <w:r>
@@ -19963,7 +20025,39 @@
               <w:spacing w:before="1"/>
             </w:pPr>
             <w:r>
-              <w:t>Il Manager si trova nella sua pagina Personale</w:t>
+              <w:t xml:space="preserve">Il </w:t>
+            </w:r>
+            <w:proofErr w:type="spellStart"/>
+            <w:r>
+              <w:t>Gestore</w:t>
+            </w:r>
+            <w:proofErr w:type="spellEnd"/>
+            <w:r>
+              <w:t xml:space="preserve"> </w:t>
+            </w:r>
+            <w:proofErr w:type="spellStart"/>
+            <w:r>
+              <w:t>si</w:t>
+            </w:r>
+            <w:proofErr w:type="spellEnd"/>
+            <w:r>
+              <w:t xml:space="preserve"> </w:t>
+            </w:r>
+            <w:proofErr w:type="spellStart"/>
+            <w:r>
+              <w:t>trova</w:t>
+            </w:r>
+            <w:proofErr w:type="spellEnd"/>
+            <w:r>
+              <w:t xml:space="preserve"> </w:t>
+            </w:r>
+            <w:proofErr w:type="spellStart"/>
+            <w:r>
+              <w:t>nella</w:t>
+            </w:r>
+            <w:proofErr w:type="spellEnd"/>
+            <w:r>
+              <w:t xml:space="preserve"> sua pagina Personale</w:t>
             </w:r>
           </w:p>
           <w:p>
@@ -19979,7 +20073,31 @@
               <w:spacing w:before="1"/>
             </w:pPr>
             <w:r>
-              <w:t xml:space="preserve">Il Manager vuole accettare un ordine di un utente tramite l’inserimento di </w:t>
+              <w:t xml:space="preserve">Il </w:t>
+            </w:r>
+            <w:proofErr w:type="spellStart"/>
+            <w:r>
+              <w:t>Gestore</w:t>
+            </w:r>
+            <w:proofErr w:type="spellEnd"/>
+            <w:r>
+              <w:t xml:space="preserve"> </w:t>
+            </w:r>
+            <w:proofErr w:type="spellStart"/>
+            <w:r>
+              <w:t>vuole</w:t>
+            </w:r>
+            <w:proofErr w:type="spellEnd"/>
+            <w:r>
+              <w:t xml:space="preserve"> </w:t>
+            </w:r>
+            <w:proofErr w:type="spellStart"/>
+            <w:r>
+              <w:t>accettare</w:t>
+            </w:r>
+            <w:proofErr w:type="spellEnd"/>
+            <w:r>
+              <w:t xml:space="preserve"> un ordine di un utente tramite l’inserimento di </w:t>
             </w:r>
             <w:proofErr w:type="gramStart"/>
             <w:r>
@@ -20986,7 +21104,39 @@
               <w:spacing w:before="1"/>
             </w:pPr>
             <w:r>
-              <w:t>Il Manager si trova nella pagina dell’inserimento di un nuovo prodotto</w:t>
+              <w:t xml:space="preserve">Il </w:t>
+            </w:r>
+            <w:proofErr w:type="spellStart"/>
+            <w:r>
+              <w:t>Gestore</w:t>
+            </w:r>
+            <w:proofErr w:type="spellEnd"/>
+            <w:r>
+              <w:t xml:space="preserve"> </w:t>
+            </w:r>
+            <w:proofErr w:type="spellStart"/>
+            <w:r>
+              <w:t>si</w:t>
+            </w:r>
+            <w:proofErr w:type="spellEnd"/>
+            <w:r>
+              <w:t xml:space="preserve"> </w:t>
+            </w:r>
+            <w:proofErr w:type="spellStart"/>
+            <w:r>
+              <w:t>trova</w:t>
+            </w:r>
+            <w:proofErr w:type="spellEnd"/>
+            <w:r>
+              <w:t xml:space="preserve"> </w:t>
+            </w:r>
+            <w:proofErr w:type="spellStart"/>
+            <w:r>
+              <w:t>nella</w:t>
+            </w:r>
+            <w:proofErr w:type="spellEnd"/>
+            <w:r>
+              <w:t xml:space="preserve"> pagina dell’inserimento di un nuovo prodotto</w:t>
             </w:r>
           </w:p>
           <w:p>
@@ -21002,10 +21152,31 @@
               <w:spacing w:before="1"/>
             </w:pPr>
             <w:r>
-              <w:t>Il Manager</w:t>
-            </w:r>
-            <w:r>
-              <w:t xml:space="preserve"> vuole inserire il prodotto</w:t>
+              <w:t xml:space="preserve">Il </w:t>
+            </w:r>
+            <w:proofErr w:type="spellStart"/>
+            <w:r>
+              <w:t>Gestore</w:t>
+            </w:r>
+            <w:proofErr w:type="spellEnd"/>
+            <w:r>
+              <w:t xml:space="preserve"> </w:t>
+            </w:r>
+            <w:proofErr w:type="spellStart"/>
+            <w:r>
+              <w:t>vuole</w:t>
+            </w:r>
+            <w:proofErr w:type="spellEnd"/>
+            <w:r>
+              <w:t xml:space="preserve"> </w:t>
+            </w:r>
+            <w:proofErr w:type="spellStart"/>
+            <w:r>
+              <w:t>inserire</w:t>
+            </w:r>
+            <w:proofErr w:type="spellEnd"/>
+            <w:r>
+              <w:t xml:space="preserve"> il prodotto</w:t>
             </w:r>
           </w:p>
         </w:tc>
@@ -21458,7 +21629,39 @@
               <w:spacing w:before="1"/>
             </w:pPr>
             <w:r>
-              <w:t>Il Manager si trova nella pagina dell’inserimento di un nuovo prodotto</w:t>
+              <w:t xml:space="preserve">Il </w:t>
+            </w:r>
+            <w:proofErr w:type="spellStart"/>
+            <w:r>
+              <w:t>Gestore</w:t>
+            </w:r>
+            <w:proofErr w:type="spellEnd"/>
+            <w:r>
+              <w:t xml:space="preserve"> </w:t>
+            </w:r>
+            <w:proofErr w:type="spellStart"/>
+            <w:r>
+              <w:t>si</w:t>
+            </w:r>
+            <w:proofErr w:type="spellEnd"/>
+            <w:r>
+              <w:t xml:space="preserve"> </w:t>
+            </w:r>
+            <w:proofErr w:type="spellStart"/>
+            <w:r>
+              <w:t>trova</w:t>
+            </w:r>
+            <w:proofErr w:type="spellEnd"/>
+            <w:r>
+              <w:t xml:space="preserve"> </w:t>
+            </w:r>
+            <w:proofErr w:type="spellStart"/>
+            <w:r>
+              <w:t>nella</w:t>
+            </w:r>
+            <w:proofErr w:type="spellEnd"/>
+            <w:r>
+              <w:t xml:space="preserve"> pagina dell’inserimento di un nuovo prodotto</w:t>
             </w:r>
           </w:p>
           <w:p>
@@ -21474,7 +21677,31 @@
               <w:spacing w:before="1"/>
             </w:pPr>
             <w:r>
-              <w:t>Il Manager vuole inserire il prodotto</w:t>
+              <w:t xml:space="preserve">Il </w:t>
+            </w:r>
+            <w:proofErr w:type="spellStart"/>
+            <w:r>
+              <w:t>Gestore</w:t>
+            </w:r>
+            <w:proofErr w:type="spellEnd"/>
+            <w:r>
+              <w:t xml:space="preserve"> </w:t>
+            </w:r>
+            <w:proofErr w:type="spellStart"/>
+            <w:r>
+              <w:t>vuole</w:t>
+            </w:r>
+            <w:proofErr w:type="spellEnd"/>
+            <w:r>
+              <w:t xml:space="preserve"> </w:t>
+            </w:r>
+            <w:proofErr w:type="spellStart"/>
+            <w:r>
+              <w:t>inserire</w:t>
+            </w:r>
+            <w:proofErr w:type="spellEnd"/>
+            <w:r>
+              <w:t xml:space="preserve"> il prodotto</w:t>
             </w:r>
           </w:p>
         </w:tc>
@@ -21982,7 +22209,39 @@
               <w:spacing w:before="1"/>
             </w:pPr>
             <w:r>
-              <w:t>Il Manager si trova nella pagina dell’inserimento di un nuovo prodotto</w:t>
+              <w:t xml:space="preserve">Il </w:t>
+            </w:r>
+            <w:proofErr w:type="spellStart"/>
+            <w:r>
+              <w:t>Gestore</w:t>
+            </w:r>
+            <w:proofErr w:type="spellEnd"/>
+            <w:r>
+              <w:t xml:space="preserve"> </w:t>
+            </w:r>
+            <w:proofErr w:type="spellStart"/>
+            <w:r>
+              <w:t>si</w:t>
+            </w:r>
+            <w:proofErr w:type="spellEnd"/>
+            <w:r>
+              <w:t xml:space="preserve"> </w:t>
+            </w:r>
+            <w:proofErr w:type="spellStart"/>
+            <w:r>
+              <w:t>trova</w:t>
+            </w:r>
+            <w:proofErr w:type="spellEnd"/>
+            <w:r>
+              <w:t xml:space="preserve"> </w:t>
+            </w:r>
+            <w:proofErr w:type="spellStart"/>
+            <w:r>
+              <w:t>nella</w:t>
+            </w:r>
+            <w:proofErr w:type="spellEnd"/>
+            <w:r>
+              <w:t xml:space="preserve"> pagina dell’inserimento di un nuovo prodotto</w:t>
             </w:r>
           </w:p>
           <w:p>
@@ -21998,7 +22257,31 @@
               <w:spacing w:before="1"/>
             </w:pPr>
             <w:r>
-              <w:t>Il Manager vuole inserire il prodotto</w:t>
+              <w:t xml:space="preserve">Il </w:t>
+            </w:r>
+            <w:proofErr w:type="spellStart"/>
+            <w:r>
+              <w:t>Gestore</w:t>
+            </w:r>
+            <w:proofErr w:type="spellEnd"/>
+            <w:r>
+              <w:t xml:space="preserve"> </w:t>
+            </w:r>
+            <w:proofErr w:type="spellStart"/>
+            <w:r>
+              <w:t>vuole</w:t>
+            </w:r>
+            <w:proofErr w:type="spellEnd"/>
+            <w:r>
+              <w:t xml:space="preserve"> </w:t>
+            </w:r>
+            <w:proofErr w:type="spellStart"/>
+            <w:r>
+              <w:t>inserire</w:t>
+            </w:r>
+            <w:proofErr w:type="spellEnd"/>
+            <w:r>
+              <w:t xml:space="preserve"> il prodotto</w:t>
             </w:r>
           </w:p>
         </w:tc>
@@ -22570,7 +22853,39 @@
               <w:spacing w:before="1"/>
             </w:pPr>
             <w:r>
-              <w:t>Il Manager si trova nella pagina dell’inserimento di un nuovo prodotto</w:t>
+              <w:t xml:space="preserve">Il </w:t>
+            </w:r>
+            <w:proofErr w:type="spellStart"/>
+            <w:r>
+              <w:t>Gestore</w:t>
+            </w:r>
+            <w:proofErr w:type="spellEnd"/>
+            <w:r>
+              <w:t xml:space="preserve"> </w:t>
+            </w:r>
+            <w:proofErr w:type="spellStart"/>
+            <w:r>
+              <w:t>si</w:t>
+            </w:r>
+            <w:proofErr w:type="spellEnd"/>
+            <w:r>
+              <w:t xml:space="preserve"> </w:t>
+            </w:r>
+            <w:proofErr w:type="spellStart"/>
+            <w:r>
+              <w:t>trova</w:t>
+            </w:r>
+            <w:proofErr w:type="spellEnd"/>
+            <w:r>
+              <w:t xml:space="preserve"> </w:t>
+            </w:r>
+            <w:proofErr w:type="spellStart"/>
+            <w:r>
+              <w:t>nella</w:t>
+            </w:r>
+            <w:proofErr w:type="spellEnd"/>
+            <w:r>
+              <w:t xml:space="preserve"> pagina dell’inserimento di un nuovo prodotto</w:t>
             </w:r>
           </w:p>
           <w:p>
@@ -22586,7 +22901,31 @@
               <w:spacing w:before="1"/>
             </w:pPr>
             <w:r>
-              <w:t>Il Manager vuole inserire il prodotto</w:t>
+              <w:t xml:space="preserve">Il </w:t>
+            </w:r>
+            <w:proofErr w:type="spellStart"/>
+            <w:r>
+              <w:t>Gestore</w:t>
+            </w:r>
+            <w:proofErr w:type="spellEnd"/>
+            <w:r>
+              <w:t xml:space="preserve"> </w:t>
+            </w:r>
+            <w:proofErr w:type="spellStart"/>
+            <w:r>
+              <w:t>vuole</w:t>
+            </w:r>
+            <w:proofErr w:type="spellEnd"/>
+            <w:r>
+              <w:t xml:space="preserve"> </w:t>
+            </w:r>
+            <w:proofErr w:type="spellStart"/>
+            <w:r>
+              <w:t>inserire</w:t>
+            </w:r>
+            <w:proofErr w:type="spellEnd"/>
+            <w:r>
+              <w:t xml:space="preserve"> il prodotto</w:t>
             </w:r>
           </w:p>
         </w:tc>
@@ -23022,16 +23361,8 @@
               <w:rPr>
                 <w:color w:val="434343"/>
               </w:rPr>
-              <w:t xml:space="preserve">ile upload </w:t>
-            </w:r>
-            <w:proofErr w:type="gramStart"/>
-            <w:r>
-              <w:rPr>
-                <w:color w:val="434343"/>
-              </w:rPr>
-              <w:t>failed</w:t>
-            </w:r>
-            <w:proofErr w:type="gramEnd"/>
+              <w:t>ile upload failed</w:t>
+            </w:r>
             <w:r>
               <w:rPr>
                 <w:color w:val="434343"/>
@@ -23225,7 +23556,39 @@
               <w:spacing w:before="1"/>
             </w:pPr>
             <w:r>
-              <w:t>Il Manager si trova nella pagina dell’inserimento di un nuovo prodotto</w:t>
+              <w:t xml:space="preserve">Il </w:t>
+            </w:r>
+            <w:proofErr w:type="spellStart"/>
+            <w:r>
+              <w:t>Gestore</w:t>
+            </w:r>
+            <w:proofErr w:type="spellEnd"/>
+            <w:r>
+              <w:t xml:space="preserve"> </w:t>
+            </w:r>
+            <w:proofErr w:type="spellStart"/>
+            <w:r>
+              <w:t>si</w:t>
+            </w:r>
+            <w:proofErr w:type="spellEnd"/>
+            <w:r>
+              <w:t xml:space="preserve"> </w:t>
+            </w:r>
+            <w:proofErr w:type="spellStart"/>
+            <w:r>
+              <w:t>trova</w:t>
+            </w:r>
+            <w:proofErr w:type="spellEnd"/>
+            <w:r>
+              <w:t xml:space="preserve"> </w:t>
+            </w:r>
+            <w:proofErr w:type="spellStart"/>
+            <w:r>
+              <w:t>nella</w:t>
+            </w:r>
+            <w:proofErr w:type="spellEnd"/>
+            <w:r>
+              <w:t xml:space="preserve"> pagina dell’inserimento di un nuovo prodotto</w:t>
             </w:r>
           </w:p>
           <w:p>
@@ -23241,7 +23604,31 @@
               <w:spacing w:before="1"/>
             </w:pPr>
             <w:r>
-              <w:t>Il Manager vuole inserire il prodotto</w:t>
+              <w:t xml:space="preserve">Il </w:t>
+            </w:r>
+            <w:proofErr w:type="spellStart"/>
+            <w:r>
+              <w:t>Gestore</w:t>
+            </w:r>
+            <w:proofErr w:type="spellEnd"/>
+            <w:r>
+              <w:t xml:space="preserve"> </w:t>
+            </w:r>
+            <w:proofErr w:type="spellStart"/>
+            <w:r>
+              <w:t>vuole</w:t>
+            </w:r>
+            <w:proofErr w:type="spellEnd"/>
+            <w:r>
+              <w:t xml:space="preserve"> </w:t>
+            </w:r>
+            <w:proofErr w:type="spellStart"/>
+            <w:r>
+              <w:t>inserire</w:t>
+            </w:r>
+            <w:proofErr w:type="spellEnd"/>
+            <w:r>
+              <w:t xml:space="preserve"> il prodotto</w:t>
             </w:r>
           </w:p>
         </w:tc>
@@ -23719,21 +24106,7 @@
               <w:rPr>
                 <w:color w:val="434343"/>
               </w:rPr>
-              <w:t xml:space="preserve">Il sistema visualizza il seguente messaggio “Danger! File upload </w:t>
-            </w:r>
-            <w:proofErr w:type="gramStart"/>
-            <w:r>
-              <w:rPr>
-                <w:color w:val="434343"/>
-              </w:rPr>
-              <w:t>failed</w:t>
-            </w:r>
-            <w:proofErr w:type="gramEnd"/>
-            <w:r>
-              <w:rPr>
-                <w:color w:val="434343"/>
-              </w:rPr>
-              <w:t>”</w:t>
+              <w:t>Il sistema visualizza il seguente messaggio “Danger! File upload failed”</w:t>
             </w:r>
           </w:p>
           <w:p>
@@ -23894,7 +24267,39 @@
               <w:spacing w:before="1"/>
             </w:pPr>
             <w:r>
-              <w:t>Il Manager si trova nella pagina dell’inserimento di un nuovo prodotto</w:t>
+              <w:t xml:space="preserve">Il </w:t>
+            </w:r>
+            <w:proofErr w:type="spellStart"/>
+            <w:r>
+              <w:t>Gestore</w:t>
+            </w:r>
+            <w:proofErr w:type="spellEnd"/>
+            <w:r>
+              <w:t xml:space="preserve"> </w:t>
+            </w:r>
+            <w:proofErr w:type="spellStart"/>
+            <w:r>
+              <w:t>si</w:t>
+            </w:r>
+            <w:proofErr w:type="spellEnd"/>
+            <w:r>
+              <w:t xml:space="preserve"> </w:t>
+            </w:r>
+            <w:proofErr w:type="spellStart"/>
+            <w:r>
+              <w:t>trova</w:t>
+            </w:r>
+            <w:proofErr w:type="spellEnd"/>
+            <w:r>
+              <w:t xml:space="preserve"> </w:t>
+            </w:r>
+            <w:proofErr w:type="spellStart"/>
+            <w:r>
+              <w:t>nella</w:t>
+            </w:r>
+            <w:proofErr w:type="spellEnd"/>
+            <w:r>
+              <w:t xml:space="preserve"> pagina dell’inserimento di un nuovo prodotto</w:t>
             </w:r>
           </w:p>
           <w:p>
@@ -23910,7 +24315,31 @@
               <w:spacing w:before="1"/>
             </w:pPr>
             <w:r>
-              <w:t>Il Manager vuole inserire il prodotto</w:t>
+              <w:t xml:space="preserve">Il </w:t>
+            </w:r>
+            <w:proofErr w:type="spellStart"/>
+            <w:r>
+              <w:t>Gestore</w:t>
+            </w:r>
+            <w:proofErr w:type="spellEnd"/>
+            <w:r>
+              <w:t xml:space="preserve"> </w:t>
+            </w:r>
+            <w:proofErr w:type="spellStart"/>
+            <w:r>
+              <w:t>vuole</w:t>
+            </w:r>
+            <w:proofErr w:type="spellEnd"/>
+            <w:r>
+              <w:t xml:space="preserve"> </w:t>
+            </w:r>
+            <w:proofErr w:type="spellStart"/>
+            <w:r>
+              <w:t>inserire</w:t>
+            </w:r>
+            <w:proofErr w:type="spellEnd"/>
+            <w:r>
+              <w:t xml:space="preserve"> il prodotto</w:t>
             </w:r>
           </w:p>
         </w:tc>
@@ -24391,21 +24820,7 @@
               <w:rPr>
                 <w:color w:val="434343"/>
               </w:rPr>
-              <w:t xml:space="preserve">Il sistema visualizza il seguente messaggio “Danger! File upload </w:t>
-            </w:r>
-            <w:proofErr w:type="gramStart"/>
-            <w:r>
-              <w:rPr>
-                <w:color w:val="434343"/>
-              </w:rPr>
-              <w:t>failed</w:t>
-            </w:r>
-            <w:proofErr w:type="gramEnd"/>
-            <w:r>
-              <w:rPr>
-                <w:color w:val="434343"/>
-              </w:rPr>
-              <w:t>”</w:t>
+              <w:t>Il sistema visualizza il seguente messaggio “Danger! File upload failed”</w:t>
             </w:r>
           </w:p>
           <w:p>
@@ -24567,7 +24982,39 @@
               <w:spacing w:before="1"/>
             </w:pPr>
             <w:r>
-              <w:t>Il Manager si trova nella pagina dell’inserimento di un nuovo prodotto</w:t>
+              <w:t xml:space="preserve">Il </w:t>
+            </w:r>
+            <w:proofErr w:type="spellStart"/>
+            <w:r>
+              <w:t>Gestore</w:t>
+            </w:r>
+            <w:proofErr w:type="spellEnd"/>
+            <w:r>
+              <w:t xml:space="preserve"> </w:t>
+            </w:r>
+            <w:proofErr w:type="spellStart"/>
+            <w:r>
+              <w:t>si</w:t>
+            </w:r>
+            <w:proofErr w:type="spellEnd"/>
+            <w:r>
+              <w:t xml:space="preserve"> </w:t>
+            </w:r>
+            <w:proofErr w:type="spellStart"/>
+            <w:r>
+              <w:t>trova</w:t>
+            </w:r>
+            <w:proofErr w:type="spellEnd"/>
+            <w:r>
+              <w:t xml:space="preserve"> </w:t>
+            </w:r>
+            <w:proofErr w:type="spellStart"/>
+            <w:r>
+              <w:t>nella</w:t>
+            </w:r>
+            <w:proofErr w:type="spellEnd"/>
+            <w:r>
+              <w:t xml:space="preserve"> pagina dell’inserimento di un nuovo prodotto</w:t>
             </w:r>
           </w:p>
           <w:p>
@@ -24583,7 +25030,31 @@
               <w:spacing w:before="1"/>
             </w:pPr>
             <w:r>
-              <w:t>Il Manager vuole inserire il prodotto</w:t>
+              <w:t xml:space="preserve">Il </w:t>
+            </w:r>
+            <w:proofErr w:type="spellStart"/>
+            <w:r>
+              <w:t>Gestore</w:t>
+            </w:r>
+            <w:proofErr w:type="spellEnd"/>
+            <w:r>
+              <w:t xml:space="preserve"> </w:t>
+            </w:r>
+            <w:proofErr w:type="spellStart"/>
+            <w:r>
+              <w:t>vuole</w:t>
+            </w:r>
+            <w:proofErr w:type="spellEnd"/>
+            <w:r>
+              <w:t xml:space="preserve"> </w:t>
+            </w:r>
+            <w:proofErr w:type="spellStart"/>
+            <w:r>
+              <w:t>inserire</w:t>
+            </w:r>
+            <w:proofErr w:type="spellEnd"/>
+            <w:r>
+              <w:t xml:space="preserve"> il prodotto</w:t>
             </w:r>
           </w:p>
         </w:tc>
@@ -25109,21 +25580,7 @@
               <w:rPr>
                 <w:color w:val="434343"/>
               </w:rPr>
-              <w:t xml:space="preserve">Il sistema visualizza il seguente messaggio “Danger! File upload </w:t>
-            </w:r>
-            <w:proofErr w:type="gramStart"/>
-            <w:r>
-              <w:rPr>
-                <w:color w:val="434343"/>
-              </w:rPr>
-              <w:t>failed</w:t>
-            </w:r>
-            <w:proofErr w:type="gramEnd"/>
-            <w:r>
-              <w:rPr>
-                <w:color w:val="434343"/>
-              </w:rPr>
-              <w:t>”</w:t>
+              <w:t>Il sistema visualizza il seguente messaggio “Danger! File upload failed”</w:t>
             </w:r>
           </w:p>
           <w:p>
@@ -25283,7 +25740,39 @@
               <w:spacing w:before="1"/>
             </w:pPr>
             <w:r>
-              <w:t>Il Manager si trova nella pagina dell’inserimento di un nuovo prodotto</w:t>
+              <w:t xml:space="preserve">Il </w:t>
+            </w:r>
+            <w:proofErr w:type="spellStart"/>
+            <w:r>
+              <w:t>Gestore</w:t>
+            </w:r>
+            <w:proofErr w:type="spellEnd"/>
+            <w:r>
+              <w:t xml:space="preserve"> </w:t>
+            </w:r>
+            <w:proofErr w:type="spellStart"/>
+            <w:r>
+              <w:t>si</w:t>
+            </w:r>
+            <w:proofErr w:type="spellEnd"/>
+            <w:r>
+              <w:t xml:space="preserve"> </w:t>
+            </w:r>
+            <w:proofErr w:type="spellStart"/>
+            <w:r>
+              <w:t>trova</w:t>
+            </w:r>
+            <w:proofErr w:type="spellEnd"/>
+            <w:r>
+              <w:t xml:space="preserve"> </w:t>
+            </w:r>
+            <w:proofErr w:type="spellStart"/>
+            <w:r>
+              <w:t>nella</w:t>
+            </w:r>
+            <w:proofErr w:type="spellEnd"/>
+            <w:r>
+              <w:t xml:space="preserve"> pagina dell’inserimento di un nuovo prodotto</w:t>
             </w:r>
           </w:p>
           <w:p>
@@ -25299,7 +25788,31 @@
               <w:spacing w:before="1"/>
             </w:pPr>
             <w:r>
-              <w:t>Il Manager vuole inserire il prodotto</w:t>
+              <w:t xml:space="preserve">Il </w:t>
+            </w:r>
+            <w:proofErr w:type="spellStart"/>
+            <w:r>
+              <w:t>Gestore</w:t>
+            </w:r>
+            <w:proofErr w:type="spellEnd"/>
+            <w:r>
+              <w:t xml:space="preserve"> </w:t>
+            </w:r>
+            <w:proofErr w:type="spellStart"/>
+            <w:r>
+              <w:t>vuole</w:t>
+            </w:r>
+            <w:proofErr w:type="spellEnd"/>
+            <w:r>
+              <w:t xml:space="preserve"> </w:t>
+            </w:r>
+            <w:proofErr w:type="spellStart"/>
+            <w:r>
+              <w:t>inserire</w:t>
+            </w:r>
+            <w:proofErr w:type="spellEnd"/>
+            <w:r>
+              <w:t xml:space="preserve"> il prodotto</w:t>
             </w:r>
           </w:p>
         </w:tc>
@@ -25827,21 +26340,7 @@
               <w:rPr>
                 <w:color w:val="434343"/>
               </w:rPr>
-              <w:t xml:space="preserve">Il sistema visualizza il seguente messaggio “Danger! File upload </w:t>
-            </w:r>
-            <w:proofErr w:type="gramStart"/>
-            <w:r>
-              <w:rPr>
-                <w:color w:val="434343"/>
-              </w:rPr>
-              <w:t>failed</w:t>
-            </w:r>
-            <w:proofErr w:type="gramEnd"/>
-            <w:r>
-              <w:rPr>
-                <w:color w:val="434343"/>
-              </w:rPr>
-              <w:t>”</w:t>
+              <w:t>Il sistema visualizza il seguente messaggio “Danger! File upload failed”</w:t>
             </w:r>
           </w:p>
           <w:p>
@@ -26003,7 +26502,39 @@
               <w:spacing w:before="1"/>
             </w:pPr>
             <w:r>
-              <w:t>Il Manager si trova nella pagina dell’inserimento di un nuovo prodotto</w:t>
+              <w:t xml:space="preserve">Il </w:t>
+            </w:r>
+            <w:proofErr w:type="spellStart"/>
+            <w:r>
+              <w:t>Gestore</w:t>
+            </w:r>
+            <w:proofErr w:type="spellEnd"/>
+            <w:r>
+              <w:t xml:space="preserve"> </w:t>
+            </w:r>
+            <w:proofErr w:type="spellStart"/>
+            <w:r>
+              <w:t>si</w:t>
+            </w:r>
+            <w:proofErr w:type="spellEnd"/>
+            <w:r>
+              <w:t xml:space="preserve"> </w:t>
+            </w:r>
+            <w:proofErr w:type="spellStart"/>
+            <w:r>
+              <w:t>trova</w:t>
+            </w:r>
+            <w:proofErr w:type="spellEnd"/>
+            <w:r>
+              <w:t xml:space="preserve"> </w:t>
+            </w:r>
+            <w:proofErr w:type="spellStart"/>
+            <w:r>
+              <w:t>nella</w:t>
+            </w:r>
+            <w:proofErr w:type="spellEnd"/>
+            <w:r>
+              <w:t xml:space="preserve"> pagina dell’inserimento di un nuovo prodotto</w:t>
             </w:r>
           </w:p>
           <w:p>
@@ -26019,7 +26550,31 @@
               <w:spacing w:before="1"/>
             </w:pPr>
             <w:r>
-              <w:t>Il Manager vuole inserire il prodotto</w:t>
+              <w:t xml:space="preserve">Il </w:t>
+            </w:r>
+            <w:proofErr w:type="spellStart"/>
+            <w:r>
+              <w:t>Gestore</w:t>
+            </w:r>
+            <w:proofErr w:type="spellEnd"/>
+            <w:r>
+              <w:t xml:space="preserve"> </w:t>
+            </w:r>
+            <w:proofErr w:type="spellStart"/>
+            <w:r>
+              <w:t>vuole</w:t>
+            </w:r>
+            <w:proofErr w:type="spellEnd"/>
+            <w:r>
+              <w:t xml:space="preserve"> </w:t>
+            </w:r>
+            <w:proofErr w:type="spellStart"/>
+            <w:r>
+              <w:t>inserire</w:t>
+            </w:r>
+            <w:proofErr w:type="spellEnd"/>
+            <w:r>
+              <w:t xml:space="preserve"> il prodotto</w:t>
             </w:r>
           </w:p>
         </w:tc>
@@ -26593,21 +27148,7 @@
               <w:rPr>
                 <w:color w:val="434343"/>
               </w:rPr>
-              <w:t xml:space="preserve">Il sistema visualizza il seguente messaggio “Danger! File upload </w:t>
-            </w:r>
-            <w:proofErr w:type="gramStart"/>
-            <w:r>
-              <w:rPr>
-                <w:color w:val="434343"/>
-              </w:rPr>
-              <w:t>failed</w:t>
-            </w:r>
-            <w:proofErr w:type="gramEnd"/>
-            <w:r>
-              <w:rPr>
-                <w:color w:val="434343"/>
-              </w:rPr>
-              <w:t>”</w:t>
+              <w:t>Il sistema visualizza il seguente messaggio “Danger! File upload failed”</w:t>
             </w:r>
           </w:p>
           <w:p>
@@ -26726,15 +27267,7 @@
                 <w:bCs/>
                 <w:color w:val="434343"/>
               </w:rPr>
-              <w:t>TC_1.5_</w:t>
-            </w:r>
-            <w:r>
-              <w:rPr>
-                <w:b/>
-                <w:bCs/>
-                <w:color w:val="434343"/>
-              </w:rPr>
-              <w:t>10</w:t>
+              <w:t>TC_1.5_10</w:t>
             </w:r>
           </w:p>
         </w:tc>
@@ -26789,7 +27322,39 @@
               <w:spacing w:before="1"/>
             </w:pPr>
             <w:r>
-              <w:t>Il Manager si trova nella pagina dell’inserimento di un nuovo prodotto</w:t>
+              <w:t xml:space="preserve">Il </w:t>
+            </w:r>
+            <w:proofErr w:type="spellStart"/>
+            <w:r>
+              <w:t>Gestore</w:t>
+            </w:r>
+            <w:proofErr w:type="spellEnd"/>
+            <w:r>
+              <w:t xml:space="preserve"> </w:t>
+            </w:r>
+            <w:proofErr w:type="spellStart"/>
+            <w:r>
+              <w:t>si</w:t>
+            </w:r>
+            <w:proofErr w:type="spellEnd"/>
+            <w:r>
+              <w:t xml:space="preserve"> </w:t>
+            </w:r>
+            <w:proofErr w:type="spellStart"/>
+            <w:r>
+              <w:t>trova</w:t>
+            </w:r>
+            <w:proofErr w:type="spellEnd"/>
+            <w:r>
+              <w:t xml:space="preserve"> </w:t>
+            </w:r>
+            <w:proofErr w:type="spellStart"/>
+            <w:r>
+              <w:t>nella</w:t>
+            </w:r>
+            <w:proofErr w:type="spellEnd"/>
+            <w:r>
+              <w:t xml:space="preserve"> pagina dell’inserimento di un nuovo prodotto</w:t>
             </w:r>
           </w:p>
           <w:p>
@@ -26805,7 +27370,31 @@
               <w:spacing w:before="1"/>
             </w:pPr>
             <w:r>
-              <w:t>Il Manager vuole inserire il prodotto</w:t>
+              <w:t xml:space="preserve">Il </w:t>
+            </w:r>
+            <w:proofErr w:type="spellStart"/>
+            <w:r>
+              <w:t>Gestore</w:t>
+            </w:r>
+            <w:proofErr w:type="spellEnd"/>
+            <w:r>
+              <w:t xml:space="preserve"> </w:t>
+            </w:r>
+            <w:proofErr w:type="spellStart"/>
+            <w:r>
+              <w:t>vuole</w:t>
+            </w:r>
+            <w:proofErr w:type="spellEnd"/>
+            <w:r>
+              <w:t xml:space="preserve"> </w:t>
+            </w:r>
+            <w:proofErr w:type="spellStart"/>
+            <w:r>
+              <w:t>inserire</w:t>
+            </w:r>
+            <w:proofErr w:type="spellEnd"/>
+            <w:r>
+              <w:t xml:space="preserve"> il prodotto</w:t>
             </w:r>
           </w:p>
         </w:tc>
@@ -27382,21 +27971,7 @@
                 <w:color w:val="434343"/>
               </w:rPr>
               <w:lastRenderedPageBreak/>
-              <w:t xml:space="preserve">Il sistema visualizza il seguente messaggio “Danger! File upload </w:t>
-            </w:r>
-            <w:proofErr w:type="gramStart"/>
-            <w:r>
-              <w:rPr>
-                <w:color w:val="434343"/>
-              </w:rPr>
-              <w:t>failed</w:t>
-            </w:r>
-            <w:proofErr w:type="gramEnd"/>
-            <w:r>
-              <w:rPr>
-                <w:color w:val="434343"/>
-              </w:rPr>
-              <w:t>”</w:t>
+              <w:t>Il sistema visualizza il seguente messaggio “Danger! File upload failed”</w:t>
             </w:r>
           </w:p>
           <w:p>
@@ -27506,15 +28081,7 @@
                 <w:bCs/>
                 <w:color w:val="434343"/>
               </w:rPr>
-              <w:t>TC_1.5_</w:t>
-            </w:r>
-            <w:r>
-              <w:rPr>
-                <w:b/>
-                <w:bCs/>
-                <w:color w:val="434343"/>
-              </w:rPr>
-              <w:t>11</w:t>
+              <w:t>TC_1.5_11</w:t>
             </w:r>
           </w:p>
         </w:tc>
@@ -27569,7 +28136,39 @@
               <w:spacing w:before="1"/>
             </w:pPr>
             <w:r>
-              <w:t>Il Manager si trova nella pagina dell’inserimento di un nuovo prodotto</w:t>
+              <w:t xml:space="preserve">Il </w:t>
+            </w:r>
+            <w:proofErr w:type="spellStart"/>
+            <w:r>
+              <w:t>Gestore</w:t>
+            </w:r>
+            <w:proofErr w:type="spellEnd"/>
+            <w:r>
+              <w:t xml:space="preserve"> </w:t>
+            </w:r>
+            <w:proofErr w:type="spellStart"/>
+            <w:r>
+              <w:t>si</w:t>
+            </w:r>
+            <w:proofErr w:type="spellEnd"/>
+            <w:r>
+              <w:t xml:space="preserve"> </w:t>
+            </w:r>
+            <w:proofErr w:type="spellStart"/>
+            <w:r>
+              <w:t>trova</w:t>
+            </w:r>
+            <w:proofErr w:type="spellEnd"/>
+            <w:r>
+              <w:t xml:space="preserve"> </w:t>
+            </w:r>
+            <w:proofErr w:type="spellStart"/>
+            <w:r>
+              <w:t>nella</w:t>
+            </w:r>
+            <w:proofErr w:type="spellEnd"/>
+            <w:r>
+              <w:t xml:space="preserve"> pagina dell’inserimento di un nuovo prodotto</w:t>
             </w:r>
           </w:p>
           <w:p>
@@ -27585,7 +28184,31 @@
               <w:spacing w:before="1"/>
             </w:pPr>
             <w:r>
-              <w:t>Il Manager vuole inserire il prodotto</w:t>
+              <w:t xml:space="preserve">Il </w:t>
+            </w:r>
+            <w:proofErr w:type="spellStart"/>
+            <w:r>
+              <w:t>Gestore</w:t>
+            </w:r>
+            <w:proofErr w:type="spellEnd"/>
+            <w:r>
+              <w:t xml:space="preserve"> </w:t>
+            </w:r>
+            <w:proofErr w:type="spellStart"/>
+            <w:r>
+              <w:t>vuole</w:t>
+            </w:r>
+            <w:proofErr w:type="spellEnd"/>
+            <w:r>
+              <w:t xml:space="preserve"> </w:t>
+            </w:r>
+            <w:proofErr w:type="spellStart"/>
+            <w:r>
+              <w:t>inserire</w:t>
+            </w:r>
+            <w:proofErr w:type="spellEnd"/>
+            <w:r>
+              <w:t xml:space="preserve"> il prodotto</w:t>
             </w:r>
           </w:p>
         </w:tc>

</xml_diff>